<commit_message>
Resume updated with HSBC
</commit_message>
<xml_diff>
--- a/assets/GRS_resume.docx
+++ b/assets/GRS_resume.docx
@@ -1,6 +1,6 @@
 
 <file path=word/document.xml><?xml version="1.0" encoding="utf-8"?>
-<w:document xmlns:mc="http://schemas.openxmlformats.org/markup-compatibility/2006" xmlns:o="urn:schemas-microsoft-com:office:office" xmlns:r="http://schemas.openxmlformats.org/officeDocument/2006/relationships" xmlns:m="http://schemas.openxmlformats.org/officeDocument/2006/math" xmlns:v="urn:schemas-microsoft-com:vml" xmlns:wp="http://schemas.openxmlformats.org/drawingml/2006/wordprocessingDrawing" xmlns:w10="urn:schemas-microsoft-com:office:word" xmlns:w="http://schemas.openxmlformats.org/wordprocessingml/2006/main" xmlns:wne="http://schemas.microsoft.com/office/word/2006/wordml" xmlns:sl="http://schemas.openxmlformats.org/schemaLibrary/2006/main" xmlns:a="http://schemas.openxmlformats.org/drawingml/2006/main" xmlns:pic="http://schemas.openxmlformats.org/drawingml/2006/picture" xmlns:c="http://schemas.openxmlformats.org/drawingml/2006/chart" xmlns:lc="http://schemas.openxmlformats.org/drawingml/2006/lockedCanvas" xmlns:dgm="http://schemas.openxmlformats.org/drawingml/2006/diagram" xmlns:wps="http://schemas.microsoft.com/office/word/2010/wordprocessingShape" xmlns:wpg="http://schemas.microsoft.com/office/word/2010/wordprocessingGroup" xmlns:w14="http://schemas.microsoft.com/office/word/2010/wordml" xmlns:w15="http://schemas.microsoft.com/office/word/2012/wordml">
+<w:document xmlns:mc="http://schemas.openxmlformats.org/markup-compatibility/2006" xmlns:o="urn:schemas-microsoft-com:office:office" xmlns:r="http://schemas.openxmlformats.org/officeDocument/2006/relationships" xmlns:m="http://schemas.openxmlformats.org/officeDocument/2006/math" xmlns:v="urn:schemas-microsoft-com:vml" xmlns:wp="http://schemas.openxmlformats.org/drawingml/2006/wordprocessingDrawing" xmlns:w10="urn:schemas-microsoft-com:office:word" xmlns:w="http://schemas.openxmlformats.org/wordprocessingml/2006/main" xmlns:wne="http://schemas.microsoft.com/office/word/2006/wordml" xmlns:sl="http://schemas.openxmlformats.org/schemaLibrary/2006/main" xmlns:a="http://schemas.openxmlformats.org/drawingml/2006/main" xmlns:pic="http://schemas.openxmlformats.org/drawingml/2006/picture" xmlns:c="http://schemas.openxmlformats.org/drawingml/2006/chart" xmlns:lc="http://schemas.openxmlformats.org/drawingml/2006/lockedCanvas" xmlns:dgm="http://schemas.openxmlformats.org/drawingml/2006/diagram" xmlns:wps="http://schemas.microsoft.com/office/word/2010/wordprocessingShape" xmlns:wpg="http://schemas.microsoft.com/office/word/2010/wordprocessingGroup" xmlns:w14="http://schemas.microsoft.com/office/word/2010/wordml" xmlns:w15="http://schemas.microsoft.com/office/word/2012/wordml" xmlns:w16="http://schemas.microsoft.com/office/word/2018/wordml" xmlns:w16cex="http://schemas.microsoft.com/office/word/2018/wordml/cex" xmlns:w16cid="http://schemas.microsoft.com/office/word/2016/wordml/cid" xmlns="http://schemas.microsoft.com/office/tasks/2019/documenttasks" xmlns:cr="http://schemas.microsoft.com/office/comments/2020/reactions">
   <w:body>
     <w:p>
       <w:pPr>
@@ -218,17 +218,17 @@
               <wp:inline distB="0" distT="0" distL="114300" distR="114300">
                 <wp:extent cx="6881494" cy="9525"/>
                 <wp:effectExtent b="0" l="0" r="0" t="0"/>
-                <wp:docPr id="2" name=""/>
+                <wp:docPr id="3" name=""/>
                 <a:graphic>
                   <a:graphicData uri="http://schemas.microsoft.com/office/word/2010/wordprocessingGroup">
                     <wpg:wgp>
                       <wpg:cNvGrpSpPr/>
                       <wpg:grpSpPr>
                         <a:xfrm>
-                          <a:off x="1905250" y="3775075"/>
+                          <a:off x="1905250" y="3775150"/>
                           <a:ext cx="6881494" cy="9525"/>
-                          <a:chOff x="1905250" y="3775075"/>
-                          <a:chExt cx="6881500" cy="9700"/>
+                          <a:chOff x="1905250" y="3775150"/>
+                          <a:chExt cx="6881500" cy="9625"/>
                         </a:xfrm>
                       </wpg:grpSpPr>
                       <wpg:grpSp>
@@ -237,8 +237,8 @@
                           <a:xfrm>
                             <a:off x="1905253" y="3775238"/>
                             <a:ext cx="6881494" cy="9525"/>
-                            <a:chOff x="1905250" y="3774900"/>
-                            <a:chExt cx="6881500" cy="9875"/>
+                            <a:chOff x="1905250" y="3775075"/>
+                            <a:chExt cx="6881500" cy="9700"/>
                           </a:xfrm>
                         </wpg:grpSpPr>
                         <wps:wsp>
@@ -246,8 +246,8 @@
                           <wps:cNvPr id="3" name="Shape 3"/>
                           <wps:spPr>
                             <a:xfrm>
-                              <a:off x="1905250" y="3774900"/>
-                              <a:ext cx="6881500" cy="9875"/>
+                              <a:off x="1905250" y="3775075"/>
+                              <a:ext cx="6881500" cy="9700"/>
                             </a:xfrm>
                             <a:prstGeom prst="rect">
                               <a:avLst/>
@@ -278,9 +278,9 @@
                           <wpg:grpSpPr>
                             <a:xfrm>
                               <a:off x="1905253" y="3775238"/>
-                              <a:ext cx="6881475" cy="9525"/>
-                              <a:chOff x="0" y="0"/>
-                              <a:chExt cx="6881475" cy="9525"/>
+                              <a:ext cx="6881494" cy="9525"/>
+                              <a:chOff x="1905250" y="3774900"/>
+                              <a:chExt cx="6881500" cy="9875"/>
                             </a:xfrm>
                           </wpg:grpSpPr>
                           <wps:wsp>
@@ -288,8 +288,8 @@
                             <wps:cNvPr id="5" name="Shape 5"/>
                             <wps:spPr>
                               <a:xfrm>
-                                <a:off x="0" y="0"/>
-                                <a:ext cx="6881475" cy="9525"/>
+                                <a:off x="1905250" y="3774900"/>
+                                <a:ext cx="6881500" cy="9875"/>
                               </a:xfrm>
                               <a:prstGeom prst="rect">
                                 <a:avLst/>
@@ -315,33 +315,76 @@
                               <a:noAutofit/>
                             </wps:bodyPr>
                           </wps:wsp>
-                          <wps:wsp>
-                            <wps:cNvCnPr/>
-                            <wps:spPr>
+                          <wpg:grpSp>
+                            <wpg:cNvGrpSpPr/>
+                            <wpg:grpSpPr>
                               <a:xfrm>
-                                <a:off x="0" y="4445"/>
-                                <a:ext cx="6880859" cy="0"/>
+                                <a:off x="1905253" y="3775238"/>
+                                <a:ext cx="6881475" cy="9525"/>
+                                <a:chOff x="0" y="0"/>
+                                <a:chExt cx="6881475" cy="9525"/>
                               </a:xfrm>
-                              <a:prstGeom prst="straightConnector1">
-                                <a:avLst/>
-                              </a:prstGeom>
-                              <a:solidFill>
-                                <a:srgbClr val="FFFFFF"/>
-                              </a:solidFill>
-                              <a:ln cap="flat" cmpd="sng" w="9525">
+                            </wpg:grpSpPr>
+                            <wps:wsp>
+                              <wps:cNvSpPr/>
+                              <wps:cNvPr id="7" name="Shape 7"/>
+                              <wps:spPr>
+                                <a:xfrm>
+                                  <a:off x="0" y="0"/>
+                                  <a:ext cx="6881475" cy="9525"/>
+                                </a:xfrm>
+                                <a:prstGeom prst="rect">
+                                  <a:avLst/>
+                                </a:prstGeom>
+                                <a:noFill/>
+                                <a:ln>
+                                  <a:noFill/>
+                                </a:ln>
+                              </wps:spPr>
+                              <wps:txbx>
+                                <w:txbxContent>
+                                  <w:p>
+                                    <w:pPr>
+                                      <w:spacing w:after="0" w:before="0" w:line="240"/>
+                                      <w:ind w:left="0" w:right="0" w:firstLine="0"/>
+                                      <w:jc w:val="left"/>
+                                      <w:textDirection w:val="btLr"/>
+                                    </w:pPr>
+                                  </w:p>
+                                </w:txbxContent>
+                              </wps:txbx>
+                              <wps:bodyPr anchorCtr="0" anchor="ctr" bIns="91425" lIns="91425" spcFirstLastPara="1" rIns="91425" wrap="square" tIns="91425">
+                                <a:noAutofit/>
+                              </wps:bodyPr>
+                            </wps:wsp>
+                            <wps:wsp>
+                              <wps:cNvCnPr/>
+                              <wps:spPr>
+                                <a:xfrm>
+                                  <a:off x="0" y="4445"/>
+                                  <a:ext cx="6880859" cy="0"/>
+                                </a:xfrm>
+                                <a:prstGeom prst="straightConnector1">
+                                  <a:avLst/>
+                                </a:prstGeom>
                                 <a:solidFill>
-                                  <a:srgbClr val="000000"/>
+                                  <a:srgbClr val="FFFFFF"/>
                                 </a:solidFill>
-                                <a:prstDash val="solid"/>
-                                <a:round/>
-                                <a:headEnd len="sm" w="sm" type="none"/>
-                                <a:tailEnd len="sm" w="sm" type="none"/>
-                              </a:ln>
-                            </wps:spPr>
-                            <wps:bodyPr anchorCtr="0" anchor="ctr" bIns="91425" lIns="91425" spcFirstLastPara="1" rIns="91425" wrap="square" tIns="91425">
-                              <a:noAutofit/>
-                            </wps:bodyPr>
-                          </wps:wsp>
+                                <a:ln cap="flat" cmpd="sng" w="9525">
+                                  <a:solidFill>
+                                    <a:srgbClr val="000000"/>
+                                  </a:solidFill>
+                                  <a:prstDash val="solid"/>
+                                  <a:round/>
+                                  <a:headEnd len="sm" w="sm" type="none"/>
+                                  <a:tailEnd len="sm" w="sm" type="none"/>
+                                </a:ln>
+                              </wps:spPr>
+                              <wps:bodyPr anchorCtr="0" anchor="ctr" bIns="91425" lIns="91425" spcFirstLastPara="1" rIns="91425" wrap="square" tIns="91425">
+                                <a:noAutofit/>
+                              </wps:bodyPr>
+                            </wps:wsp>
+                          </wpg:grpSp>
                         </wpg:grpSp>
                       </wpg:grpSp>
                     </wpg:wgp>
@@ -355,7 +398,7 @@
               <wp:inline distB="0" distT="0" distL="114300" distR="114300">
                 <wp:extent cx="6881494" cy="9525"/>
                 <wp:effectExtent b="0" l="0" r="0" t="0"/>
-                <wp:docPr id="2" name="image1.png"/>
+                <wp:docPr id="3" name="image1.png"/>
                 <a:graphic>
                   <a:graphicData uri="http://schemas.openxmlformats.org/drawingml/2006/picture">
                     <pic:pic>
@@ -700,6 +743,16 @@
     </w:p>
     <w:p>
       <w:pPr>
+        <w:rPr/>
+      </w:pPr>
+      <w:r>
+        <w:rPr>
+          <w:rtl w:val="0"/>
+        </w:rPr>
+      </w:r>
+    </w:p>
+    <w:p>
+      <w:pPr>
         <w:pStyle w:val="Heading1"/>
         <w:spacing w:before="95" w:lineRule="auto"/>
         <w:ind w:left="119" w:firstLine="0"/>
@@ -759,11 +812,196 @@
           <w:tab w:val="right" w:leader="none" w:pos="10710"/>
           <w:tab w:val="left" w:leader="none" w:pos="8911"/>
         </w:tabs>
+        <w:spacing w:before="92" w:lineRule="auto"/>
+        <w:ind w:left="180" w:firstLine="0"/>
+        <w:rPr>
+          <w:rFonts w:ascii="Arial" w:cs="Arial" w:eastAsia="Arial" w:hAnsi="Arial"/>
+          <w:b w:val="1"/>
+          <w:sz w:val="20"/>
+          <w:szCs w:val="20"/>
+        </w:rPr>
+      </w:pPr>
+      <w:r>
+        <w:rPr>
+          <w:rFonts w:ascii="Arial" w:cs="Arial" w:eastAsia="Arial" w:hAnsi="Arial"/>
+          <w:b w:val="1"/>
+          <w:rtl w:val="0"/>
+        </w:rPr>
+        <w:t xml:space="preserve">Manager - Decision Sciences </w:t>
+      </w:r>
+      <w:r>
+        <w:rPr>
+          <w:rFonts w:ascii="Arial" w:cs="Arial" w:eastAsia="Arial" w:hAnsi="Arial"/>
+          <w:rtl w:val="0"/>
+        </w:rPr>
+        <w:t xml:space="preserve">- HSBC</w:t>
+        <w:tab/>
+      </w:r>
+      <w:r>
+        <w:rPr>
+          <w:rFonts w:ascii="Arial" w:cs="Arial" w:eastAsia="Arial" w:hAnsi="Arial"/>
+          <w:i w:val="1"/>
+          <w:color w:val="737373"/>
+          <w:sz w:val="20"/>
+          <w:szCs w:val="20"/>
+          <w:rtl w:val="0"/>
+        </w:rPr>
+        <w:t xml:space="preserve">Sept 2024 - Present</w:t>
+      </w:r>
+      <w:r>
+        <w:rPr>
+          <w:rtl w:val="0"/>
+        </w:rPr>
+      </w:r>
+    </w:p>
+    <w:p>
+      <w:pPr>
+        <w:numPr>
+          <w:ilvl w:val="0"/>
+          <w:numId w:val="6"/>
+        </w:numPr>
+        <w:spacing w:before="58" w:lineRule="auto"/>
+        <w:ind w:left="720" w:hanging="360"/>
+        <w:rPr>
+          <w:rFonts w:ascii="Arial" w:cs="Arial" w:eastAsia="Arial" w:hAnsi="Arial"/>
+          <w:sz w:val="20"/>
+          <w:szCs w:val="20"/>
+        </w:rPr>
+      </w:pPr>
+      <w:r>
+        <w:rPr>
+          <w:rFonts w:ascii="Arial" w:cs="Arial" w:eastAsia="Arial" w:hAnsi="Arial"/>
+          <w:sz w:val="20"/>
+          <w:szCs w:val="20"/>
+          <w:rtl w:val="0"/>
+        </w:rPr>
+        <w:t xml:space="preserve">Independently validating and challenging financial models developed for Risk Management in the Retail domain.</w:t>
+      </w:r>
+    </w:p>
+    <w:p>
+      <w:pPr>
+        <w:numPr>
+          <w:ilvl w:val="0"/>
+          <w:numId w:val="6"/>
+        </w:numPr>
+        <w:ind w:left="720" w:hanging="360"/>
+        <w:rPr>
+          <w:rFonts w:ascii="Arial" w:cs="Arial" w:eastAsia="Arial" w:hAnsi="Arial"/>
+          <w:sz w:val="20"/>
+          <w:szCs w:val="20"/>
+        </w:rPr>
+      </w:pPr>
+      <w:r>
+        <w:rPr>
+          <w:rFonts w:ascii="Arial" w:cs="Arial" w:eastAsia="Arial" w:hAnsi="Arial"/>
+          <w:sz w:val="20"/>
+          <w:szCs w:val="20"/>
+          <w:rtl w:val="0"/>
+        </w:rPr>
+        <w:t xml:space="preserve">Ensuring the accuracy and reliability of financial models used in HSBC's Retail banking.</w:t>
+      </w:r>
+    </w:p>
+    <w:p>
+      <w:pPr>
+        <w:numPr>
+          <w:ilvl w:val="0"/>
+          <w:numId w:val="6"/>
+        </w:numPr>
+        <w:ind w:left="720" w:hanging="360"/>
+        <w:rPr>
+          <w:rFonts w:ascii="Arial" w:cs="Arial" w:eastAsia="Arial" w:hAnsi="Arial"/>
+          <w:sz w:val="20"/>
+          <w:szCs w:val="20"/>
+          <w:u w:val="none"/>
+        </w:rPr>
+      </w:pPr>
+      <w:r>
+        <w:rPr>
+          <w:rFonts w:ascii="Arial" w:cs="Arial" w:eastAsia="Arial" w:hAnsi="Arial"/>
+          <w:sz w:val="20"/>
+          <w:szCs w:val="20"/>
+          <w:rtl w:val="0"/>
+        </w:rPr>
+        <w:t xml:space="preserve">Communicating complex information about models and risks to other departments in the company.</w:t>
+      </w:r>
+    </w:p>
+    <w:p>
+      <w:pPr>
+        <w:numPr>
+          <w:ilvl w:val="0"/>
+          <w:numId w:val="6"/>
+        </w:numPr>
+        <w:ind w:left="720" w:hanging="360"/>
+        <w:rPr>
+          <w:rFonts w:ascii="Arial" w:cs="Arial" w:eastAsia="Arial" w:hAnsi="Arial"/>
+          <w:sz w:val="20"/>
+          <w:szCs w:val="20"/>
+        </w:rPr>
+      </w:pPr>
+      <w:r>
+        <w:rPr>
+          <w:rFonts w:ascii="Arial" w:cs="Arial" w:eastAsia="Arial" w:hAnsi="Arial"/>
+          <w:sz w:val="20"/>
+          <w:szCs w:val="20"/>
+          <w:rtl w:val="0"/>
+        </w:rPr>
+        <w:t xml:space="preserve">Providing guidance and training to interns on Python programming and financial modeling concepts.</w:t>
+      </w:r>
+    </w:p>
+    <w:p>
+      <w:pPr>
+        <w:numPr>
+          <w:ilvl w:val="0"/>
+          <w:numId w:val="6"/>
+        </w:numPr>
+        <w:ind w:left="720" w:hanging="360"/>
+        <w:rPr>
+          <w:rFonts w:ascii="Arial" w:cs="Arial" w:eastAsia="Arial" w:hAnsi="Arial"/>
+          <w:sz w:val="20"/>
+          <w:szCs w:val="20"/>
+          <w:u w:val="none"/>
+        </w:rPr>
+      </w:pPr>
+      <w:r>
+        <w:rPr>
+          <w:rFonts w:ascii="Arial" w:cs="Arial" w:eastAsia="Arial" w:hAnsi="Arial"/>
+          <w:sz w:val="20"/>
+          <w:szCs w:val="20"/>
+          <w:rtl w:val="0"/>
+        </w:rPr>
+        <w:t xml:space="preserve">Reviewing Python code for models, providing feedback and approvals for changes (Pull Requests).</w:t>
+      </w:r>
+    </w:p>
+    <w:p>
+      <w:pPr>
+        <w:tabs>
+          <w:tab w:val="right" w:leader="none" w:pos="10710"/>
+          <w:tab w:val="left" w:leader="none" w:pos="8911"/>
+        </w:tabs>
         <w:spacing w:before="92" w:line="240" w:lineRule="auto"/>
         <w:ind w:left="180" w:firstLine="0"/>
         <w:rPr>
           <w:rFonts w:ascii="Arial" w:cs="Arial" w:eastAsia="Arial" w:hAnsi="Arial"/>
           <w:b w:val="1"/>
+        </w:rPr>
+      </w:pPr>
+      <w:r>
+        <w:rPr>
+          <w:rtl w:val="0"/>
+        </w:rPr>
+      </w:r>
+    </w:p>
+    <w:p>
+      <w:pPr>
+        <w:tabs>
+          <w:tab w:val="right" w:leader="none" w:pos="10710"/>
+          <w:tab w:val="left" w:leader="none" w:pos="8911"/>
+        </w:tabs>
+        <w:spacing w:before="92" w:line="240" w:lineRule="auto"/>
+        <w:ind w:left="180" w:firstLine="0"/>
+        <w:rPr>
+          <w:rFonts w:ascii="Arial" w:cs="Arial" w:eastAsia="Arial" w:hAnsi="Arial"/>
+          <w:b w:val="1"/>
           <w:sz w:val="20"/>
           <w:szCs w:val="20"/>
         </w:rPr>
@@ -793,7 +1031,7 @@
           <w:szCs w:val="20"/>
           <w:rtl w:val="0"/>
         </w:rPr>
-        <w:t xml:space="preserve">Jan 2023 - Present</w:t>
+        <w:t xml:space="preserve">Jan 2023 - Sept 2024</w:t>
       </w:r>
       <w:r>
         <w:rPr>
@@ -1271,6 +1509,11 @@
         </w:rPr>
         <w:t xml:space="preserve"> for Infrastructure as Code to efficiently manage cloud resources.</w:t>
       </w:r>
+      <w:r>
+        <w:rPr>
+          <w:rtl w:val="0"/>
+        </w:rPr>
+      </w:r>
     </w:p>
     <w:p>
       <w:pPr>
@@ -1314,6 +1557,11 @@
           <w:rtl w:val="0"/>
         </w:rPr>
         <w:t xml:space="preserve"> for message delivery, integrating with Twilio Voice API to create a scalable, real-time call queue system.</w:t>
+      </w:r>
+      <w:r>
+        <w:rPr>
+          <w:rtl w:val="0"/>
+        </w:rPr>
       </w:r>
     </w:p>
     <w:p>
@@ -1867,25 +2115,26 @@
     </w:p>
     <w:p>
       <w:pPr>
-        <w:keepNext w:val="0"/>
-        <w:keepLines w:val="0"/>
-        <w:pageBreakBefore w:val="0"/>
-        <w:widowControl w:val="0"/>
-        <w:pBdr>
-          <w:top w:space="0" w:sz="0" w:val="nil"/>
-          <w:left w:space="0" w:sz="0" w:val="nil"/>
-          <w:bottom w:space="0" w:sz="0" w:val="nil"/>
-          <w:right w:space="0" w:sz="0" w:val="nil"/>
-          <w:between w:space="0" w:sz="0" w:val="nil"/>
-        </w:pBdr>
-        <w:shd w:fill="auto" w:val="clear"/>
-        <w:spacing w:after="0" w:before="146" w:line="297" w:lineRule="auto"/>
-        <w:ind w:left="0" w:right="2719" w:firstLine="0"/>
-        <w:jc w:val="left"/>
-        <w:rPr>
-          <w:rFonts w:ascii="Arial" w:cs="Arial" w:eastAsia="Arial" w:hAnsi="Arial"/>
-          <w:sz w:val="20"/>
-          <w:szCs w:val="20"/>
+        <w:pStyle w:val="Heading1"/>
+        <w:ind w:left="0" w:firstLine="0"/>
+        <w:rPr>
+          <w:rFonts w:ascii="Arial" w:cs="Arial" w:eastAsia="Arial" w:hAnsi="Arial"/>
+          <w:b w:val="1"/>
+        </w:rPr>
+      </w:pPr>
+      <w:r>
+        <w:rPr>
+          <w:rtl w:val="0"/>
+        </w:rPr>
+      </w:r>
+    </w:p>
+    <w:p>
+      <w:pPr>
+        <w:pStyle w:val="Heading1"/>
+        <w:ind w:left="90" w:firstLine="0"/>
+        <w:rPr>
+          <w:rFonts w:ascii="Arial" w:cs="Arial" w:eastAsia="Arial" w:hAnsi="Arial"/>
+          <w:b w:val="1"/>
         </w:rPr>
       </w:pPr>
       <w:r>
@@ -2241,6 +2490,11 @@
         </w:rPr>
         <w:t xml:space="preserve">.</w:t>
       </w:r>
+      <w:r>
+        <w:rPr>
+          <w:rtl w:val="0"/>
+        </w:rPr>
+      </w:r>
     </w:p>
     <w:p>
       <w:pPr>
@@ -2485,6 +2739,11 @@
         </w:rPr>
         <w:t xml:space="preserve">.</w:t>
       </w:r>
+      <w:r>
+        <w:rPr>
+          <w:rtl w:val="0"/>
+        </w:rPr>
+      </w:r>
     </w:p>
     <w:p>
       <w:pPr>
@@ -2510,6 +2769,11 @@
         </w:rPr>
         <w:t xml:space="preserve">The goal was to make the platform highly available and fault-tolerant. </w:t>
       </w:r>
+      <w:r>
+        <w:rPr>
+          <w:rtl w:val="0"/>
+        </w:rPr>
+      </w:r>
     </w:p>
     <w:p>
       <w:pPr>
@@ -2596,6 +2860,11 @@
           <w:rtl w:val="0"/>
         </w:rPr>
         <w:t xml:space="preserve">for the storage.</w:t>
+      </w:r>
+      <w:r>
+        <w:rPr>
+          <w:rtl w:val="0"/>
+        </w:rPr>
       </w:r>
     </w:p>
     <w:p>
@@ -2814,6 +3083,11 @@
         </w:rPr>
         <w:t xml:space="preserve">to build REST APIs.</w:t>
       </w:r>
+      <w:r>
+        <w:rPr>
+          <w:rtl w:val="0"/>
+        </w:rPr>
+      </w:r>
     </w:p>
     <w:p>
       <w:pPr>
@@ -2836,7 +3110,7 @@
           <w:szCs w:val="20"/>
           <w:rtl w:val="0"/>
         </w:rPr>
-        <w:t xml:space="preserve">Deployed as micro-services in </w:t>
+        <w:t xml:space="preserve">Deployed as microservices in </w:t>
       </w:r>
       <w:r>
         <w:rPr>
@@ -3250,7 +3524,7 @@
 </file>
 
 <file path=word/numbering.xml><?xml version="1.0" encoding="utf-8"?>
-<w:numbering xmlns:mc="http://schemas.openxmlformats.org/markup-compatibility/2006" xmlns:o="urn:schemas-microsoft-com:office:office" xmlns:r="http://schemas.openxmlformats.org/officeDocument/2006/relationships" xmlns:m="http://schemas.openxmlformats.org/officeDocument/2006/math" xmlns:v="urn:schemas-microsoft-com:vml" xmlns:wp="http://schemas.openxmlformats.org/drawingml/2006/wordprocessingDrawing" xmlns:w10="urn:schemas-microsoft-com:office:word" xmlns:w="http://schemas.openxmlformats.org/wordprocessingml/2006/main" xmlns:wne="http://schemas.microsoft.com/office/word/2006/wordml" xmlns:sl="http://schemas.openxmlformats.org/schemaLibrary/2006/main" xmlns:a="http://schemas.openxmlformats.org/drawingml/2006/main" xmlns:pic="http://schemas.openxmlformats.org/drawingml/2006/picture" xmlns:c="http://schemas.openxmlformats.org/drawingml/2006/chart" xmlns:lc="http://schemas.openxmlformats.org/drawingml/2006/lockedCanvas" xmlns:dgm="http://schemas.openxmlformats.org/drawingml/2006/diagram" xmlns:wps="http://schemas.microsoft.com/office/word/2010/wordprocessingShape" xmlns:wpg="http://schemas.microsoft.com/office/word/2010/wordprocessingGroup" xmlns:w14="http://schemas.microsoft.com/office/word/2010/wordml" xmlns:w15="http://schemas.microsoft.com/office/word/2012/wordml">
+<w:numbering xmlns:mc="http://schemas.openxmlformats.org/markup-compatibility/2006" xmlns:o="urn:schemas-microsoft-com:office:office" xmlns:r="http://schemas.openxmlformats.org/officeDocument/2006/relationships" xmlns:m="http://schemas.openxmlformats.org/officeDocument/2006/math" xmlns:v="urn:schemas-microsoft-com:vml" xmlns:wp="http://schemas.openxmlformats.org/drawingml/2006/wordprocessingDrawing" xmlns:w10="urn:schemas-microsoft-com:office:word" xmlns:w="http://schemas.openxmlformats.org/wordprocessingml/2006/main" xmlns:wne="http://schemas.microsoft.com/office/word/2006/wordml" xmlns:sl="http://schemas.openxmlformats.org/schemaLibrary/2006/main" xmlns:a="http://schemas.openxmlformats.org/drawingml/2006/main" xmlns:pic="http://schemas.openxmlformats.org/drawingml/2006/picture" xmlns:c="http://schemas.openxmlformats.org/drawingml/2006/chart" xmlns:lc="http://schemas.openxmlformats.org/drawingml/2006/lockedCanvas" xmlns:dgm="http://schemas.openxmlformats.org/drawingml/2006/diagram" xmlns:wps="http://schemas.microsoft.com/office/word/2010/wordprocessingShape" xmlns:wpg="http://schemas.microsoft.com/office/word/2010/wordprocessingGroup" xmlns:w14="http://schemas.microsoft.com/office/word/2010/wordml" xmlns:w15="http://schemas.microsoft.com/office/word/2012/wordml" xmlns:w16="http://schemas.microsoft.com/office/word/2018/wordml" xmlns:w16cex="http://schemas.microsoft.com/office/word/2018/wordml/cex" xmlns:w16cid="http://schemas.microsoft.com/office/word/2016/wordml/cid" xmlns="http://schemas.microsoft.com/office/tasks/2019/documenttasks" xmlns:cr="http://schemas.microsoft.com/office/comments/2020/reactions">
   <w:abstractNum w:abstractNumId="1">
     <w:lvl w:ilvl="0">
       <w:start w:val="1"/>
@@ -4272,7 +4546,7 @@
 </file>
 
 <file path=word/styles.xml><?xml version="1.0" encoding="utf-8"?>
-<w:styles xmlns:mc="http://schemas.openxmlformats.org/markup-compatibility/2006" xmlns:o="urn:schemas-microsoft-com:office:office" xmlns:r="http://schemas.openxmlformats.org/officeDocument/2006/relationships" xmlns:m="http://schemas.openxmlformats.org/officeDocument/2006/math" xmlns:v="urn:schemas-microsoft-com:vml" xmlns:wp="http://schemas.openxmlformats.org/drawingml/2006/wordprocessingDrawing" xmlns:w10="urn:schemas-microsoft-com:office:word" xmlns:w="http://schemas.openxmlformats.org/wordprocessingml/2006/main" xmlns:wne="http://schemas.microsoft.com/office/word/2006/wordml" xmlns:sl="http://schemas.openxmlformats.org/schemaLibrary/2006/main" xmlns:a="http://schemas.openxmlformats.org/drawingml/2006/main" xmlns:pic="http://schemas.openxmlformats.org/drawingml/2006/picture" xmlns:c="http://schemas.openxmlformats.org/drawingml/2006/chart" xmlns:lc="http://schemas.openxmlformats.org/drawingml/2006/lockedCanvas" xmlns:dgm="http://schemas.openxmlformats.org/drawingml/2006/diagram" xmlns:wps="http://schemas.microsoft.com/office/word/2010/wordprocessingShape" xmlns:wpg="http://schemas.microsoft.com/office/word/2010/wordprocessingGroup" xmlns:w14="http://schemas.microsoft.com/office/word/2010/wordml" xmlns:w15="http://schemas.microsoft.com/office/word/2012/wordml">
+<w:styles xmlns:mc="http://schemas.openxmlformats.org/markup-compatibility/2006" xmlns:o="urn:schemas-microsoft-com:office:office" xmlns:r="http://schemas.openxmlformats.org/officeDocument/2006/relationships" xmlns:m="http://schemas.openxmlformats.org/officeDocument/2006/math" xmlns:v="urn:schemas-microsoft-com:vml" xmlns:wp="http://schemas.openxmlformats.org/drawingml/2006/wordprocessingDrawing" xmlns:w10="urn:schemas-microsoft-com:office:word" xmlns:w="http://schemas.openxmlformats.org/wordprocessingml/2006/main" xmlns:wne="http://schemas.microsoft.com/office/word/2006/wordml" xmlns:sl="http://schemas.openxmlformats.org/schemaLibrary/2006/main" xmlns:a="http://schemas.openxmlformats.org/drawingml/2006/main" xmlns:pic="http://schemas.openxmlformats.org/drawingml/2006/picture" xmlns:c="http://schemas.openxmlformats.org/drawingml/2006/chart" xmlns:lc="http://schemas.openxmlformats.org/drawingml/2006/lockedCanvas" xmlns:dgm="http://schemas.openxmlformats.org/drawingml/2006/diagram" xmlns:wps="http://schemas.microsoft.com/office/word/2010/wordprocessingShape" xmlns:wpg="http://schemas.microsoft.com/office/word/2010/wordprocessingGroup" xmlns:w14="http://schemas.microsoft.com/office/word/2010/wordml" xmlns:w15="http://schemas.microsoft.com/office/word/2012/wordml" xmlns:w16="http://schemas.microsoft.com/office/word/2018/wordml" xmlns:w16cex="http://schemas.microsoft.com/office/word/2018/wordml/cex" xmlns:w16cid="http://schemas.microsoft.com/office/word/2016/wordml/cid" xmlns="http://schemas.microsoft.com/office/tasks/2019/documenttasks" xmlns:cr="http://schemas.microsoft.com/office/comments/2020/reactions">
   <w:docDefaults>
     <w:rPrDefault>
       <w:rPr>
@@ -4512,6 +4786,137 @@
       <w:rFonts w:ascii="Verdana" w:cs="Verdana" w:eastAsia="Verdana" w:hAnsi="Verdana"/>
       <w:sz w:val="72"/>
       <w:szCs w:val="72"/>
+    </w:rPr>
+  </w:style>
+  <w:style w:type="paragraph" w:styleId="Normal" w:default="1">
+    <w:name w:val="normal"/>
+  </w:style>
+  <w:style w:type="table" w:styleId="TableNormal" w:default="1">
+    <w:name w:val="Table Normal"/>
+  </w:style>
+  <w:style w:type="paragraph" w:styleId="Heading1">
+    <w:name w:val="heading 1"/>
+    <w:basedOn w:val="Normal"/>
+    <w:next w:val="Normal"/>
+    <w:pPr>
+      <w:spacing w:before="94" w:lineRule="auto"/>
+      <w:ind w:left="157"/>
+    </w:pPr>
+    <w:rPr>
+      <w:rFonts w:ascii="Verdana" w:cs="Verdana" w:eastAsia="Verdana" w:hAnsi="Verdana"/>
+      <w:sz w:val="29"/>
+      <w:szCs w:val="29"/>
+    </w:rPr>
+  </w:style>
+  <w:style w:type="paragraph" w:styleId="Heading2">
+    <w:name w:val="heading 2"/>
+    <w:basedOn w:val="Normal"/>
+    <w:next w:val="Normal"/>
+    <w:pPr>
+      <w:spacing w:before="199" w:lineRule="auto"/>
+      <w:ind w:left="138"/>
+    </w:pPr>
+    <w:rPr>
+      <w:rFonts w:ascii="Verdana" w:cs="Verdana" w:eastAsia="Verdana" w:hAnsi="Verdana"/>
+      <w:sz w:val="22"/>
+      <w:szCs w:val="22"/>
+    </w:rPr>
+  </w:style>
+  <w:style w:type="paragraph" w:styleId="Heading3">
+    <w:name w:val="heading 3"/>
+    <w:basedOn w:val="Normal"/>
+    <w:next w:val="Normal"/>
+    <w:pPr>
+      <w:keepNext w:val="1"/>
+      <w:keepLines w:val="1"/>
+      <w:pageBreakBefore w:val="0"/>
+      <w:spacing w:after="80" w:before="280" w:lineRule="auto"/>
+    </w:pPr>
+    <w:rPr>
+      <w:b w:val="1"/>
+      <w:sz w:val="28"/>
+      <w:szCs w:val="28"/>
+    </w:rPr>
+  </w:style>
+  <w:style w:type="paragraph" w:styleId="Heading4">
+    <w:name w:val="heading 4"/>
+    <w:basedOn w:val="Normal"/>
+    <w:next w:val="Normal"/>
+    <w:pPr>
+      <w:keepNext w:val="1"/>
+      <w:keepLines w:val="1"/>
+      <w:pageBreakBefore w:val="0"/>
+      <w:spacing w:after="40" w:before="240" w:lineRule="auto"/>
+    </w:pPr>
+    <w:rPr>
+      <w:b w:val="1"/>
+      <w:sz w:val="24"/>
+      <w:szCs w:val="24"/>
+    </w:rPr>
+  </w:style>
+  <w:style w:type="paragraph" w:styleId="Heading5">
+    <w:name w:val="heading 5"/>
+    <w:basedOn w:val="Normal"/>
+    <w:next w:val="Normal"/>
+    <w:pPr>
+      <w:keepNext w:val="1"/>
+      <w:keepLines w:val="1"/>
+      <w:pageBreakBefore w:val="0"/>
+      <w:spacing w:after="40" w:before="220" w:lineRule="auto"/>
+    </w:pPr>
+    <w:rPr>
+      <w:b w:val="1"/>
+      <w:sz w:val="22"/>
+      <w:szCs w:val="22"/>
+    </w:rPr>
+  </w:style>
+  <w:style w:type="paragraph" w:styleId="Heading6">
+    <w:name w:val="heading 6"/>
+    <w:basedOn w:val="Normal"/>
+    <w:next w:val="Normal"/>
+    <w:pPr>
+      <w:keepNext w:val="1"/>
+      <w:keepLines w:val="1"/>
+      <w:pageBreakBefore w:val="0"/>
+      <w:spacing w:after="40" w:before="200" w:lineRule="auto"/>
+    </w:pPr>
+    <w:rPr>
+      <w:b w:val="1"/>
+      <w:sz w:val="20"/>
+      <w:szCs w:val="20"/>
+    </w:rPr>
+  </w:style>
+  <w:style w:type="paragraph" w:styleId="Title">
+    <w:name w:val="Title"/>
+    <w:basedOn w:val="Normal"/>
+    <w:next w:val="Normal"/>
+    <w:pPr>
+      <w:spacing w:before="51" w:lineRule="auto"/>
+      <w:ind w:left="2507" w:right="2819"/>
+      <w:jc w:val="center"/>
+    </w:pPr>
+    <w:rPr>
+      <w:rFonts w:ascii="Verdana" w:cs="Verdana" w:eastAsia="Verdana" w:hAnsi="Verdana"/>
+      <w:sz w:val="72"/>
+      <w:szCs w:val="72"/>
+    </w:rPr>
+  </w:style>
+  <w:style w:type="paragraph" w:styleId="Subtitle">
+    <w:name w:val="Subtitle"/>
+    <w:basedOn w:val="Normal"/>
+    <w:next w:val="Normal"/>
+    <w:pPr>
+      <w:keepNext w:val="1"/>
+      <w:keepLines w:val="1"/>
+      <w:pageBreakBefore w:val="0"/>
+      <w:spacing w:after="80" w:before="360" w:lineRule="auto"/>
+    </w:pPr>
+    <w:rPr>
+      <w:rFonts w:ascii="Georgia" w:cs="Georgia" w:eastAsia="Georgia" w:hAnsi="Georgia"/>
+      <w:i w:val="1"/>
+      <w:color w:val="666666"/>
+      <w:sz w:val="48"/>
+      <w:szCs w:val="48"/>
     </w:rPr>
   </w:style>
   <w:style w:type="paragraph" w:styleId="Subtitle">
@@ -4875,7 +5280,7 @@
 
 <file path=customXML/item1.xml><?xml version="1.0" encoding="utf-8"?>
 <go:gDocsCustomXmlDataStorage xmlns:go="http://customooxmlschemas.google.com/" xmlns:r="http://schemas.openxmlformats.org/officeDocument/2006/relationships" uri="GoogleDocsCustomDataVersion2">
-  <go:docsCustomData xmlns:go="http://customooxmlschemas.google.com/" roundtripDataSignature="AMtx7mi+fC+VcUvgD/XKnsA4q3svcrcU4Q==">CgMxLjAyCGguZ2pkZ3hzMgloLjMwajB6bGwyCWguMWZvYjl0ZTIJaC4zem55c2g3OAByITFmMlR2d1RpdDhYMHRJYkRvRE5BZmx6NGhrRUIzQi1sWA==</go:docsCustomData>
+  <go:docsCustomData xmlns:go="http://customooxmlschemas.google.com/" roundtripDataSignature="AMtx7mg/a7vpM6d+87PzNCOpHqL/zQgmcQ==">CgMxLjAyCGguZ2pkZ3hzMgloLjMwajB6bGwyCWguMWZvYjl0ZTIJaC4zem55c2g3OAByITEtS0R0ZWhfRGlHZ2NaMTZ6dThMQzlQeHkzNWx0c2ZRaA==</go:docsCustomData>
 </go:gDocsCustomXmlDataStorage>
 </file>
 

</xml_diff>